<commit_message>
Handtekening overal bij gezet
</commit_message>
<xml_diff>
--- a/Kerntaak 2/2.1 Documentatie over het inlezen van database gegevens/documentatie over het inlezen van database gegevens.docx
+++ b/Kerntaak 2/2.1 Documentatie over het inlezen van database gegevens/documentatie over het inlezen van database gegevens.docx
@@ -9,6 +9,7 @@
           <w:color w:val="2E74B5" w:themeColor="accent1" w:themeShade="BF"/>
           <w:sz w:val="32"/>
           <w:szCs w:val="32"/>
+          <w:lang w:eastAsia="nl-NL"/>
         </w:rPr>
         <w:id w:val="1674217233"/>
         <w:docPartObj>
@@ -22,7 +23,6 @@
           <w:color w:val="auto"/>
           <w:sz w:val="22"/>
           <w:szCs w:val="22"/>
-          <w:lang w:eastAsia="nl-NL"/>
         </w:rPr>
       </w:sdtEndPr>
       <w:sdtContent>
@@ -861,7 +861,7 @@
                   </wp:anchor>
                 </w:drawing>
               </mc:Choice>
-              <mc:Fallback xmlns:w16se="http://schemas.microsoft.com/office/word/2015/wordml/symex" xmlns:cx5="http://schemas.microsoft.com/office/drawing/2016/5/11/chartex" xmlns:cx4="http://schemas.microsoft.com/office/drawing/2016/5/10/chartex" xmlns:cx3="http://schemas.microsoft.com/office/drawing/2016/5/9/chartex" xmlns:cx2="http://schemas.microsoft.com/office/drawing/2015/10/21/chartex" xmlns:cx1="http://schemas.microsoft.com/office/drawing/2015/9/8/chartex" xmlns:cx="http://schemas.microsoft.com/office/drawing/2014/chartex">
+              <mc:Fallback xmlns:cx="http://schemas.microsoft.com/office/drawing/2014/chartex" xmlns:cx1="http://schemas.microsoft.com/office/drawing/2015/9/8/chartex" xmlns:cx2="http://schemas.microsoft.com/office/drawing/2015/10/21/chartex" xmlns:cx3="http://schemas.microsoft.com/office/drawing/2016/5/9/chartex" xmlns:cx4="http://schemas.microsoft.com/office/drawing/2016/5/10/chartex" xmlns:cx5="http://schemas.microsoft.com/office/drawing/2016/5/11/chartex" xmlns:w16se="http://schemas.microsoft.com/office/word/2015/wordml/symex">
                 <w:pict>
                   <v:shape id="Tekstvak 129" o:spid="_x0000_s1030" type="#_x0000_t202" style="position:absolute;left:0;text-align:left;margin-left:0;margin-top:0;width:453pt;height:38.15pt;z-index:251661312;visibility:visible;mso-wrap-style:square;mso-width-percent:1154;mso-height-percent:0;mso-top-percent:790;mso-wrap-distance-left:9pt;mso-wrap-distance-top:0;mso-wrap-distance-right:9pt;mso-wrap-distance-bottom:0;mso-position-horizontal:center;mso-position-horizontal-relative:page;mso-position-vertical-relative:page;mso-width-percent:1154;mso-height-percent:0;mso-top-percent:790;mso-width-relative:margin;mso-height-relative:margin;v-text-anchor:top" o:gfxdata="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" filled="f" stroked="f" strokeweight=".5pt">
                     <v:textbox style="mso-fit-shape-to-text:t" inset="1in,0,86.4pt,0">
@@ -1080,7 +1080,7 @@
                   </wp:anchor>
                 </w:drawing>
               </mc:Choice>
-              <mc:Fallback xmlns:w16se="http://schemas.microsoft.com/office/word/2015/wordml/symex" xmlns:cx5="http://schemas.microsoft.com/office/drawing/2016/5/11/chartex" xmlns:cx4="http://schemas.microsoft.com/office/drawing/2016/5/10/chartex" xmlns:cx3="http://schemas.microsoft.com/office/drawing/2016/5/9/chartex" xmlns:cx2="http://schemas.microsoft.com/office/drawing/2015/10/21/chartex" xmlns:cx1="http://schemas.microsoft.com/office/drawing/2015/9/8/chartex" xmlns:cx="http://schemas.microsoft.com/office/drawing/2014/chartex">
+              <mc:Fallback xmlns:cx="http://schemas.microsoft.com/office/drawing/2014/chartex" xmlns:cx1="http://schemas.microsoft.com/office/drawing/2015/9/8/chartex" xmlns:cx2="http://schemas.microsoft.com/office/drawing/2015/10/21/chartex" xmlns:cx3="http://schemas.microsoft.com/office/drawing/2016/5/9/chartex" xmlns:cx4="http://schemas.microsoft.com/office/drawing/2016/5/10/chartex" xmlns:cx5="http://schemas.microsoft.com/office/drawing/2016/5/11/chartex" xmlns:w16se="http://schemas.microsoft.com/office/word/2015/wordml/symex">
                 <w:pict>
                   <v:rect id="Rechthoek 130" o:spid="_x0000_s1031" style="position:absolute;left:0;text-align:left;margin-left:-4.4pt;margin-top:0;width:46.8pt;height:77.75pt;z-index:251660288;visibility:visible;mso-wrap-style:square;mso-width-percent:76;mso-height-percent:98;mso-top-percent:23;mso-wrap-distance-left:9pt;mso-wrap-distance-top:0;mso-wrap-distance-right:9pt;mso-wrap-distance-bottom:0;mso-position-horizontal:right;mso-position-horizontal-relative:margin;mso-position-vertical-relative:page;mso-width-percent:76;mso-height-percent:98;mso-top-percent:23;mso-width-relative:page;mso-height-relative:page;v-text-anchor:bottom" o:gfxdata="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" fillcolor="#5b9bd5 [3204]" stroked="f" strokeweight="1pt">
                     <v:path arrowok="t"/>
@@ -2356,6 +2356,60 @@
           <w:szCs w:val="24"/>
         </w:rPr>
       </w:pPr>
+      <w:r>
+        <w:rPr>
+          <w:noProof/>
+        </w:rPr>
+        <w:drawing>
+          <wp:anchor distT="0" distB="0" distL="114300" distR="114300" simplePos="0" relativeHeight="251671552" behindDoc="0" locked="0" layoutInCell="1" allowOverlap="1">
+            <wp:simplePos x="0" y="0"/>
+            <wp:positionH relativeFrom="column">
+              <wp:posOffset>2414905</wp:posOffset>
+            </wp:positionH>
+            <wp:positionV relativeFrom="paragraph">
+              <wp:posOffset>12065</wp:posOffset>
+            </wp:positionV>
+            <wp:extent cx="2869565" cy="1181100"/>
+            <wp:effectExtent l="0" t="0" r="6985" b="0"/>
+            <wp:wrapSquare wrapText="bothSides"/>
+            <wp:docPr id="9" name="Afbeelding 9"/>
+            <wp:cNvGraphicFramePr/>
+            <a:graphic xmlns:a="http://schemas.openxmlformats.org/drawingml/2006/main">
+              <a:graphicData uri="http://schemas.openxmlformats.org/drawingml/2006/picture">
+                <pic:pic xmlns:pic="http://schemas.openxmlformats.org/drawingml/2006/picture">
+                  <pic:nvPicPr>
+                    <pic:cNvPr id="2" name="Afbeelding 2"/>
+                    <pic:cNvPicPr/>
+                  </pic:nvPicPr>
+                  <pic:blipFill>
+                    <a:blip r:embed="rId11">
+                      <a:extLst>
+                        <a:ext uri="{28A0092B-C50C-407E-A947-70E740481C1C}">
+                          <a14:useLocalDpi xmlns:a14="http://schemas.microsoft.com/office/drawing/2010/main" val="0"/>
+                        </a:ext>
+                      </a:extLst>
+                    </a:blip>
+                    <a:srcRect/>
+                    <a:stretch>
+                      <a:fillRect/>
+                    </a:stretch>
+                  </pic:blipFill>
+                  <pic:spPr bwMode="auto">
+                    <a:xfrm>
+                      <a:off x="0" y="0"/>
+                      <a:ext cx="2869565" cy="1181100"/>
+                    </a:xfrm>
+                    <a:prstGeom prst="rect">
+                      <a:avLst/>
+                    </a:prstGeom>
+                    <a:noFill/>
+                  </pic:spPr>
+                </pic:pic>
+              </a:graphicData>
+            </a:graphic>
+          </wp:anchor>
+        </w:drawing>
+      </w:r>
     </w:p>
     <w:p>
       <w:pPr>
@@ -2398,202 +2452,6 @@
           <w:szCs w:val="24"/>
         </w:rPr>
         <w:tab/>
-        <w:t>: ………………………………………………..</w:t>
-      </w:r>
-    </w:p>
-    <w:p>
-      <w:pPr>
-        <w:pStyle w:val="Geenafstand"/>
-        <w:rPr>
-          <w:rFonts w:ascii="Arial" w:hAnsi="Arial" w:cs="Arial"/>
-          <w:sz w:val="24"/>
-          <w:szCs w:val="24"/>
-        </w:rPr>
-      </w:pPr>
-    </w:p>
-    <w:p>
-      <w:pPr>
-        <w:pStyle w:val="Geenafstand"/>
-        <w:rPr>
-          <w:rFonts w:ascii="Arial" w:hAnsi="Arial" w:cs="Arial"/>
-          <w:b/>
-          <w:sz w:val="24"/>
-          <w:szCs w:val="24"/>
-        </w:rPr>
-      </w:pPr>
-      <w:r>
-        <w:rPr>
-          <w:rFonts w:ascii="Arial" w:hAnsi="Arial" w:cs="Arial"/>
-          <w:sz w:val="24"/>
-          <w:szCs w:val="24"/>
-        </w:rPr>
-        <w:t xml:space="preserve">Beoordeling </w:t>
-      </w:r>
-      <w:r>
-        <w:rPr>
-          <w:rFonts w:ascii="Arial" w:hAnsi="Arial" w:cs="Arial"/>
-          <w:sz w:val="24"/>
-          <w:szCs w:val="24"/>
-        </w:rPr>
-        <w:t>opdrachtgever</w:t>
-      </w:r>
-      <w:r>
-        <w:rPr>
-          <w:rFonts w:ascii="Arial" w:hAnsi="Arial" w:cs="Arial"/>
-          <w:sz w:val="24"/>
-          <w:szCs w:val="24"/>
-        </w:rPr>
-        <w:tab/>
-      </w:r>
-      <w:r>
-        <w:rPr>
-          <w:rFonts w:ascii="Arial" w:hAnsi="Arial" w:cs="Arial"/>
-          <w:sz w:val="24"/>
-          <w:szCs w:val="24"/>
-        </w:rPr>
-        <w:tab/>
-        <w:t>: ………………………………………………..</w:t>
-      </w:r>
-    </w:p>
-    <w:p>
-      <w:pPr>
-        <w:pStyle w:val="Geenafstand"/>
-        <w:rPr>
-          <w:rFonts w:ascii="Arial" w:hAnsi="Arial" w:cs="Arial"/>
-          <w:sz w:val="24"/>
-          <w:szCs w:val="24"/>
-        </w:rPr>
-      </w:pPr>
-    </w:p>
-    <w:p>
-      <w:pPr>
-        <w:pStyle w:val="Geenafstand"/>
-        <w:rPr>
-          <w:rFonts w:ascii="Arial" w:hAnsi="Arial" w:cs="Arial"/>
-          <w:sz w:val="24"/>
-          <w:szCs w:val="24"/>
-        </w:rPr>
-      </w:pPr>
-      <w:r>
-        <w:rPr>
-          <w:rFonts w:ascii="Arial" w:hAnsi="Arial" w:cs="Arial"/>
-          <w:sz w:val="24"/>
-          <w:szCs w:val="24"/>
-        </w:rPr>
-        <w:t xml:space="preserve">Opmerking </w:t>
-      </w:r>
-      <w:r>
-        <w:rPr>
-          <w:rFonts w:ascii="Arial" w:hAnsi="Arial" w:cs="Arial"/>
-          <w:sz w:val="24"/>
-          <w:szCs w:val="24"/>
-        </w:rPr>
-        <w:t>opdrachtgever</w:t>
-      </w:r>
-      <w:r>
-        <w:rPr>
-          <w:rFonts w:ascii="Arial" w:hAnsi="Arial" w:cs="Arial"/>
-          <w:sz w:val="24"/>
-          <w:szCs w:val="24"/>
-        </w:rPr>
-        <w:tab/>
-      </w:r>
-      <w:r>
-        <w:rPr>
-          <w:rFonts w:ascii="Arial" w:hAnsi="Arial" w:cs="Arial"/>
-          <w:sz w:val="24"/>
-          <w:szCs w:val="24"/>
-        </w:rPr>
-        <w:tab/>
-      </w:r>
-      <w:r>
-        <w:rPr>
-          <w:rFonts w:ascii="Arial" w:hAnsi="Arial" w:cs="Arial"/>
-          <w:sz w:val="24"/>
-          <w:szCs w:val="24"/>
-        </w:rPr>
-        <w:tab/>
-        <w:t xml:space="preserve">: </w:t>
-      </w:r>
-    </w:p>
-    <w:p>
-      <w:pPr>
-        <w:pStyle w:val="Geenafstand"/>
-        <w:rPr>
-          <w:rFonts w:ascii="Arial" w:hAnsi="Arial" w:cs="Arial"/>
-          <w:b/>
-          <w:sz w:val="24"/>
-          <w:szCs w:val="24"/>
-        </w:rPr>
-      </w:pPr>
-    </w:p>
-    <w:p>
-      <w:pPr>
-        <w:pStyle w:val="Geenafstand"/>
-        <w:rPr>
-          <w:rFonts w:ascii="Arial" w:hAnsi="Arial" w:cs="Arial"/>
-          <w:b/>
-          <w:sz w:val="24"/>
-          <w:szCs w:val="24"/>
-        </w:rPr>
-      </w:pPr>
-      <w:r>
-        <w:rPr>
-          <w:rFonts w:ascii="Arial" w:hAnsi="Arial" w:cs="Arial"/>
-          <w:sz w:val="24"/>
-          <w:szCs w:val="24"/>
-        </w:rPr>
-        <w:t>……………………………………………………………………………………..</w:t>
-      </w:r>
-    </w:p>
-    <w:p>
-      <w:pPr>
-        <w:pStyle w:val="Geenafstand"/>
-        <w:rPr>
-          <w:rFonts w:ascii="Arial" w:hAnsi="Arial" w:cs="Arial"/>
-          <w:b/>
-          <w:sz w:val="24"/>
-          <w:szCs w:val="24"/>
-        </w:rPr>
-      </w:pPr>
-      <w:r>
-        <w:rPr>
-          <w:rFonts w:ascii="Arial" w:hAnsi="Arial" w:cs="Arial"/>
-          <w:sz w:val="24"/>
-          <w:szCs w:val="24"/>
-        </w:rPr>
-        <w:br/>
-        <w:t>……………………………………………………………………………………..</w:t>
-      </w:r>
-    </w:p>
-    <w:p>
-      <w:pPr>
-        <w:pStyle w:val="Geenafstand"/>
-        <w:rPr>
-          <w:rFonts w:ascii="Arial" w:hAnsi="Arial" w:cs="Arial"/>
-          <w:b/>
-          <w:sz w:val="24"/>
-          <w:szCs w:val="24"/>
-        </w:rPr>
-      </w:pPr>
-    </w:p>
-    <w:p>
-      <w:pPr>
-        <w:pStyle w:val="Geenafstand"/>
-        <w:rPr>
-          <w:rFonts w:ascii="Arial" w:hAnsi="Arial" w:cs="Arial"/>
-          <w:b/>
-          <w:sz w:val="24"/>
-          <w:szCs w:val="24"/>
-        </w:rPr>
-      </w:pPr>
-      <w:r>
-        <w:rPr>
-          <w:rFonts w:ascii="Arial" w:hAnsi="Arial" w:cs="Arial"/>
-          <w:sz w:val="24"/>
-          <w:szCs w:val="24"/>
-        </w:rPr>
-        <w:t>……………………………………………………………………………………..</w:t>
       </w:r>
     </w:p>
     <w:p>
@@ -2614,9 +2472,18 @@
         </w:rPr>
         <w:br w:type="page"/>
       </w:r>
+      <w:bookmarkStart w:id="2" w:name="_GoBack"/>
+      <w:bookmarkEnd w:id="2"/>
     </w:p>
     <w:sdt>
       <w:sdtPr>
+        <w:rPr>
+          <w:rFonts w:asciiTheme="minorHAnsi" w:eastAsiaTheme="minorHAnsi" w:hAnsiTheme="minorHAnsi" w:cstheme="minorBidi"/>
+          <w:color w:val="auto"/>
+          <w:sz w:val="22"/>
+          <w:szCs w:val="22"/>
+          <w:lang w:eastAsia="en-US"/>
+        </w:rPr>
         <w:id w:val="-1042443507"/>
         <w:docPartObj>
           <w:docPartGallery w:val="Table of Contents"/>
@@ -2625,13 +2492,8 @@
       </w:sdtPr>
       <w:sdtEndPr>
         <w:rPr>
-          <w:rFonts w:asciiTheme="minorHAnsi" w:eastAsiaTheme="minorHAnsi" w:hAnsiTheme="minorHAnsi" w:cstheme="minorBidi"/>
           <w:b/>
           <w:bCs/>
-          <w:color w:val="auto"/>
-          <w:sz w:val="22"/>
-          <w:szCs w:val="22"/>
-          <w:lang w:eastAsia="en-US"/>
         </w:rPr>
       </w:sdtEndPr>
       <w:sdtContent>
@@ -2640,12 +2502,7 @@
             <w:pStyle w:val="Kopvaninhoudsopgave"/>
           </w:pPr>
           <w:r>
-            <w:t>Inhoudso</w:t>
-          </w:r>
-          <w:bookmarkStart w:id="2" w:name="_GoBack"/>
-          <w:bookmarkEnd w:id="2"/>
-          <w:r>
-            <w:t>pgave</w:t>
+            <w:t>Inhoudsopgave</w:t>
           </w:r>
         </w:p>
         <w:p>
@@ -2947,21 +2804,7 @@
           <w:rFonts w:ascii="Arial" w:hAnsi="Arial" w:cs="Arial"/>
           <w:sz w:val="24"/>
         </w:rPr>
-        <w:t xml:space="preserve">o van de opdrachtgever krijgen zodat ik precies weet welke data het bedrijf allemaal heeft. Maar omdat het bedrijf juist van papier naar digitaal wilt heeft het bedrijf nog niks digitaal om aan mij te geven. Daardoor kon het bedrijf geen bestand geven met gegevens. </w:t>
-      </w:r>
-      <w:r>
-        <w:rPr>
-          <w:rFonts w:ascii="Arial" w:hAnsi="Arial" w:cs="Arial"/>
-          <w:sz w:val="24"/>
-        </w:rPr>
-        <w:t xml:space="preserve">Maar als het bedrijf dat </w:t>
-      </w:r>
-      <w:r>
-        <w:rPr>
-          <w:rFonts w:ascii="Arial" w:hAnsi="Arial" w:cs="Arial"/>
-          <w:sz w:val="24"/>
-        </w:rPr>
-        <w:t xml:space="preserve">wel had dan had ik al een idee hoe ik de gegevens zou willen hebben. </w:t>
+        <w:t xml:space="preserve">o van de opdrachtgever krijgen zodat ik precies weet welke data het bedrijf allemaal heeft. Maar omdat het bedrijf juist van papier naar digitaal wilt heeft het bedrijf nog niks digitaal om aan mij te geven. Daardoor kon het bedrijf geen bestand geven met gegevens. Maar als het bedrijf dat wel had dan had ik al een idee hoe ik de gegevens zou willen hebben. </w:t>
       </w:r>
     </w:p>
     <w:p>
@@ -3096,7 +2939,7 @@
                     <pic:cNvPicPr/>
                   </pic:nvPicPr>
                   <pic:blipFill>
-                    <a:blip r:embed="rId11">
+                    <a:blip r:embed="rId12">
                       <a:extLst>
                         <a:ext uri="{28A0092B-C50C-407E-A947-70E740481C1C}">
                           <a14:useLocalDpi xmlns:a14="http://schemas.microsoft.com/office/drawing/2010/main" val="0"/>
@@ -3183,7 +3026,7 @@
                     <pic:cNvPicPr/>
                   </pic:nvPicPr>
                   <pic:blipFill>
-                    <a:blip r:embed="rId12">
+                    <a:blip r:embed="rId13">
                       <a:extLst>
                         <a:ext uri="{28A0092B-C50C-407E-A947-70E740481C1C}">
                           <a14:useLocalDpi xmlns:a14="http://schemas.microsoft.com/office/drawing/2010/main" val="0"/>
@@ -3461,7 +3304,7 @@
                     <pic:cNvPicPr/>
                   </pic:nvPicPr>
                   <pic:blipFill>
-                    <a:blip r:embed="rId13" cstate="print">
+                    <a:blip r:embed="rId14" cstate="print">
                       <a:extLst>
                         <a:ext uri="{28A0092B-C50C-407E-A947-70E740481C1C}">
                           <a14:useLocalDpi xmlns:a14="http://schemas.microsoft.com/office/drawing/2010/main" val="0"/>
@@ -3701,7 +3544,7 @@
                     <pic:cNvPicPr/>
                   </pic:nvPicPr>
                   <pic:blipFill>
-                    <a:blip r:embed="rId14"/>
+                    <a:blip r:embed="rId15"/>
                     <a:stretch>
                       <a:fillRect/>
                     </a:stretch>
@@ -3807,7 +3650,7 @@
                     <pic:cNvPicPr/>
                   </pic:nvPicPr>
                   <pic:blipFill>
-                    <a:blip r:embed="rId15">
+                    <a:blip r:embed="rId16">
                       <a:extLst>
                         <a:ext uri="{28A0092B-C50C-407E-A947-70E740481C1C}">
                           <a14:useLocalDpi xmlns:a14="http://schemas.microsoft.com/office/drawing/2010/main" val="0"/>
@@ -4100,7 +3943,7 @@
                     <pic:cNvPicPr/>
                   </pic:nvPicPr>
                   <pic:blipFill>
-                    <a:blip r:embed="rId16">
+                    <a:blip r:embed="rId17">
                       <a:extLst>
                         <a:ext uri="{28A0092B-C50C-407E-A947-70E740481C1C}">
                           <a14:useLocalDpi xmlns:a14="http://schemas.microsoft.com/office/drawing/2010/main" val="0"/>
@@ -4137,7 +3980,7 @@
       </w:pPr>
     </w:p>
     <w:sectPr>
-      <w:footerReference w:type="default" r:id="rId17"/>
+      <w:footerReference w:type="default" r:id="rId18"/>
       <w:pgSz w:w="11906" w:h="16838"/>
       <w:pgMar w:top="1417" w:right="1417" w:bottom="1417" w:left="1417" w:header="708" w:footer="708" w:gutter="0"/>
       <w:pgNumType w:start="0"/>
@@ -5164,7 +5007,7 @@
 </file>
 
 <file path=customXml/itemProps2.xml><?xml version="1.0" encoding="utf-8"?>
-<ds:datastoreItem xmlns:ds="http://schemas.openxmlformats.org/officeDocument/2006/customXml" ds:itemID="{C48BAF46-C60D-45BE-AD0A-399BBC4266D7}">
+<ds:datastoreItem xmlns:ds="http://schemas.openxmlformats.org/officeDocument/2006/customXml" ds:itemID="{F6B818F8-1FC1-4A73-98D3-D300A1E2C6F3}">
   <ds:schemaRefs>
     <ds:schemaRef ds:uri="http://schemas.openxmlformats.org/officeDocument/2006/bibliography"/>
   </ds:schemaRefs>

</xml_diff>